<commit_message>
initial work with docker compose
</commit_message>
<xml_diff>
--- a/WorkPlaning.docx
+++ b/WorkPlaning.docx
@@ -48,30 +48,32 @@
         <w:rPr>
           <w:lang w:val="en-US"/>
         </w:rPr>
-        <w:t xml:space="preserve">Read the documentation of Docker-Compose (deployment, </w:t>
-      </w:r>
-      <w:proofErr w:type="spellStart"/>
-      <w:r>
-        <w:rPr>
-          <w:lang w:val="en-US"/>
-        </w:rPr>
-        <w:t>pvc</w:t>
-      </w:r>
-      <w:proofErr w:type="spellEnd"/>
-      <w:r>
-        <w:rPr>
-          <w:lang w:val="en-US"/>
-        </w:rPr>
-        <w:t xml:space="preserve">, </w:t>
-      </w:r>
-      <w:proofErr w:type="gramStart"/>
-      <w:r>
-        <w:rPr>
-          <w:lang w:val="en-US"/>
-        </w:rPr>
-        <w:t>etc..</w:t>
-      </w:r>
-      <w:proofErr w:type="gramEnd"/>
+        <w:t>Pre-deployments educating (documentations):</w:t>
+      </w:r>
+    </w:p>
+    <w:p>
+      <w:pPr>
+        <w:pStyle w:val="ListParagraph"/>
+        <w:numPr>
+          <w:ilvl w:val="1"/>
+          <w:numId w:val="1"/>
+        </w:numPr>
+        <w:rPr>
+          <w:lang w:val="en-US"/>
+        </w:rPr>
+      </w:pPr>
+      <w:r>
+        <w:rPr>
+          <w:lang w:val="en-US"/>
+        </w:rPr>
+        <w:t xml:space="preserve">Read the documentation of Docker-Compose (deployment, pvc, </w:t>
+      </w:r>
+      <w:r>
+        <w:rPr>
+          <w:lang w:val="en-US"/>
+        </w:rPr>
+        <w:t>etc.</w:t>
+      </w:r>
       <w:r>
         <w:rPr>
           <w:lang w:val="en-US"/>
@@ -83,6 +85,126 @@
       <w:pPr>
         <w:pStyle w:val="ListParagraph"/>
         <w:numPr>
+          <w:ilvl w:val="1"/>
+          <w:numId w:val="1"/>
+        </w:numPr>
+        <w:rPr>
+          <w:lang w:val="en-US"/>
+        </w:rPr>
+      </w:pPr>
+      <w:r>
+        <w:rPr>
+          <w:lang w:val="en-US"/>
+        </w:rPr>
+        <w:t xml:space="preserve">Read about Postgres (Ha, Nodes, </w:t>
+      </w:r>
+      <w:r>
+        <w:rPr>
+          <w:lang w:val="en-US"/>
+        </w:rPr>
+        <w:t>etc.</w:t>
+      </w:r>
+      <w:r>
+        <w:rPr>
+          <w:lang w:val="en-US"/>
+        </w:rPr>
+        <w:t>)</w:t>
+      </w:r>
+    </w:p>
+    <w:p>
+      <w:pPr>
+        <w:pStyle w:val="ListParagraph"/>
+        <w:numPr>
+          <w:ilvl w:val="2"/>
+          <w:numId w:val="1"/>
+        </w:numPr>
+        <w:rPr>
+          <w:lang w:val="en-US"/>
+        </w:rPr>
+      </w:pPr>
+      <w:r>
+        <w:rPr>
+          <w:lang w:val="en-US"/>
+        </w:rPr>
+        <w:t>HA methods in Postgres</w:t>
+      </w:r>
+    </w:p>
+    <w:p>
+      <w:pPr>
+        <w:pStyle w:val="ListParagraph"/>
+        <w:numPr>
+          <w:ilvl w:val="3"/>
+          <w:numId w:val="1"/>
+        </w:numPr>
+        <w:rPr>
+          <w:lang w:val="en-US"/>
+        </w:rPr>
+      </w:pPr>
+      <w:r>
+        <w:rPr>
+          <w:lang w:val="en-US"/>
+        </w:rPr>
+        <w:t>Patroni</w:t>
+      </w:r>
+    </w:p>
+    <w:p>
+      <w:pPr>
+        <w:pStyle w:val="ListParagraph"/>
+        <w:numPr>
+          <w:ilvl w:val="3"/>
+          <w:numId w:val="1"/>
+        </w:numPr>
+        <w:rPr>
+          <w:lang w:val="en-US"/>
+        </w:rPr>
+      </w:pPr>
+      <w:r>
+        <w:rPr>
+          <w:lang w:val="en-US"/>
+        </w:rPr>
+        <w:t>pg_auto_failover</w:t>
+      </w:r>
+    </w:p>
+    <w:p>
+      <w:pPr>
+        <w:pStyle w:val="ListParagraph"/>
+        <w:numPr>
+          <w:ilvl w:val="2"/>
+          <w:numId w:val="1"/>
+        </w:numPr>
+        <w:rPr>
+          <w:lang w:val="en-US"/>
+        </w:rPr>
+      </w:pPr>
+      <w:r>
+        <w:rPr>
+          <w:lang w:val="en-US"/>
+        </w:rPr>
+        <w:t>Automatic Failover</w:t>
+      </w:r>
+    </w:p>
+    <w:p>
+      <w:pPr>
+        <w:pStyle w:val="ListParagraph"/>
+        <w:numPr>
+          <w:ilvl w:val="1"/>
+          <w:numId w:val="1"/>
+        </w:numPr>
+        <w:rPr>
+          <w:lang w:val="en-US"/>
+        </w:rPr>
+      </w:pPr>
+      <w:r>
+        <w:rPr>
+          <w:lang w:val="en-US"/>
+        </w:rPr>
+        <w:t>pgAdmin</w:t>
+      </w:r>
+    </w:p>
+    <w:p>
+      <w:pPr>
+        <w:pStyle w:val="ListParagraph"/>
+        <w:numPr>
           <w:ilvl w:val="0"/>
           <w:numId w:val="1"/>
         </w:numPr>
@@ -94,22 +216,74 @@
         <w:rPr>
           <w:lang w:val="en-US"/>
         </w:rPr>
-        <w:t xml:space="preserve">Read about Postgres (Ha, Nodes, </w:t>
-      </w:r>
-      <w:proofErr w:type="gramStart"/>
-      <w:r>
-        <w:rPr>
-          <w:lang w:val="en-US"/>
-        </w:rPr>
-        <w:t>etc..</w:t>
-      </w:r>
-      <w:proofErr w:type="gramEnd"/>
-      <w:r>
-        <w:rPr>
-          <w:lang w:val="en-US"/>
-        </w:rPr>
-        <w:t>)</w:t>
-      </w:r>
+        <w:t>create docker-compose.yml with .env</w:t>
+      </w:r>
+    </w:p>
+    <w:p>
+      <w:pPr>
+        <w:pStyle w:val="ListParagraph"/>
+        <w:numPr>
+          <w:ilvl w:val="1"/>
+          <w:numId w:val="1"/>
+        </w:numPr>
+        <w:rPr>
+          <w:lang w:val="en-US"/>
+        </w:rPr>
+      </w:pPr>
+      <w:r>
+        <w:rPr>
+          <w:lang w:val="en-US"/>
+        </w:rPr>
+        <w:t xml:space="preserve">services: </w:t>
+      </w:r>
+    </w:p>
+    <w:p>
+      <w:pPr>
+        <w:pStyle w:val="ListParagraph"/>
+        <w:numPr>
+          <w:ilvl w:val="2"/>
+          <w:numId w:val="1"/>
+        </w:numPr>
+        <w:rPr>
+          <w:lang w:val="en-US"/>
+        </w:rPr>
+      </w:pPr>
+      <w:r>
+        <w:rPr>
+          <w:lang w:val="en-US"/>
+        </w:rPr>
+        <w:t>1 – main instance</w:t>
+      </w:r>
+    </w:p>
+    <w:p>
+      <w:pPr>
+        <w:pStyle w:val="ListParagraph"/>
+        <w:numPr>
+          <w:ilvl w:val="2"/>
+          <w:numId w:val="1"/>
+        </w:numPr>
+        <w:rPr>
+          <w:lang w:val="en-US"/>
+        </w:rPr>
+      </w:pPr>
+      <w:r>
+        <w:rPr>
+          <w:lang w:val="en-US"/>
+        </w:rPr>
+        <w:t>2 – standby instances</w:t>
+      </w:r>
+    </w:p>
+    <w:p>
+      <w:pPr>
+        <w:pStyle w:val="ListParagraph"/>
+        <w:numPr>
+          <w:ilvl w:val="2"/>
+          <w:numId w:val="1"/>
+        </w:numPr>
+        <w:rPr>
+          <w:lang w:val="en-US"/>
+        </w:rPr>
+      </w:pPr>
     </w:p>
     <w:p>
       <w:pPr>
@@ -150,7 +324,7 @@
         <w:rFonts w:ascii="Calibri" w:eastAsiaTheme="minorHAnsi" w:hAnsi="Calibri" w:cs="Calibri" w:hint="default"/>
       </w:rPr>
     </w:lvl>
-    <w:lvl w:ilvl="1" w:tplc="20000003" w:tentative="1">
+    <w:lvl w:ilvl="1" w:tplc="20000003">
       <w:start w:val="1"/>
       <w:numFmt w:val="bullet"/>
       <w:lvlText w:val="o"/>
@@ -162,7 +336,7 @@
         <w:rFonts w:ascii="Courier New" w:hAnsi="Courier New" w:cs="Courier New" w:hint="default"/>
       </w:rPr>
     </w:lvl>
-    <w:lvl w:ilvl="2" w:tplc="20000005" w:tentative="1">
+    <w:lvl w:ilvl="2" w:tplc="20000005">
       <w:start w:val="1"/>
       <w:numFmt w:val="bullet"/>
       <w:lvlText w:val=""/>
@@ -174,7 +348,7 @@
         <w:rFonts w:ascii="Wingdings" w:hAnsi="Wingdings" w:hint="default"/>
       </w:rPr>
     </w:lvl>
-    <w:lvl w:ilvl="3" w:tplc="20000001" w:tentative="1">
+    <w:lvl w:ilvl="3" w:tplc="20000001">
       <w:start w:val="1"/>
       <w:numFmt w:val="bullet"/>
       <w:lvlText w:val=""/>

</xml_diff>

<commit_message>
uploaded the work planning doc
</commit_message>
<xml_diff>
--- a/WorkPlaning.docx
+++ b/WorkPlaning.docx
@@ -5,6 +5,7 @@
     <w:p>
       <w:pPr>
         <w:pStyle w:val="Title"/>
+        <w:spacing w:line="360" w:lineRule="auto"/>
         <w:rPr>
           <w:lang w:val="en-US"/>
         </w:rPr>
@@ -18,19 +19,28 @@
     </w:p>
     <w:p>
       <w:pPr>
-        <w:rPr>
-          <w:sz w:val="32"/>
-          <w:szCs w:val="32"/>
-          <w:lang w:val="en-US"/>
-        </w:rPr>
-      </w:pPr>
-      <w:r>
-        <w:rPr>
-          <w:sz w:val="32"/>
-          <w:szCs w:val="32"/>
-          <w:lang w:val="en-US"/>
-        </w:rPr>
-        <w:t>Tasks:</w:t>
+        <w:spacing w:line="360" w:lineRule="auto"/>
+        <w:rPr>
+          <w:sz w:val="36"/>
+          <w:szCs w:val="36"/>
+          <w:lang w:val="en-US"/>
+        </w:rPr>
+      </w:pPr>
+      <w:r>
+        <w:rPr>
+          <w:sz w:val="36"/>
+          <w:szCs w:val="36"/>
+          <w:lang w:val="en-US"/>
+        </w:rPr>
+        <w:t>Planning approach</w:t>
+      </w:r>
+      <w:r>
+        <w:rPr>
+          <w:sz w:val="36"/>
+          <w:szCs w:val="36"/>
+          <w:lang w:val="en-US"/>
+        </w:rPr>
+        <w:t>:</w:t>
       </w:r>
     </w:p>
     <w:p>
@@ -38,17 +48,84 @@
         <w:pStyle w:val="ListParagraph"/>
         <w:numPr>
           <w:ilvl w:val="0"/>
-          <w:numId w:val="1"/>
+          <w:numId w:val="2"/>
         </w:numPr>
-        <w:rPr>
-          <w:lang w:val="en-US"/>
-        </w:rPr>
-      </w:pPr>
-      <w:r>
-        <w:rPr>
-          <w:lang w:val="en-US"/>
-        </w:rPr>
-        <w:t>Pre-deployments educating (documentations):</w:t>
+        <w:spacing w:line="360" w:lineRule="auto"/>
+        <w:rPr>
+          <w:sz w:val="24"/>
+          <w:szCs w:val="24"/>
+          <w:lang w:val="en-US"/>
+        </w:rPr>
+      </w:pPr>
+      <w:r>
+        <w:rPr>
+          <w:sz w:val="24"/>
+          <w:szCs w:val="24"/>
+          <w:lang w:val="en-US"/>
+        </w:rPr>
+        <w:t>Learn the things that are needed to complete the task:</w:t>
+      </w:r>
+    </w:p>
+    <w:p>
+      <w:pPr>
+        <w:pStyle w:val="ListParagraph"/>
+        <w:numPr>
+          <w:ilvl w:val="0"/>
+          <w:numId w:val="5"/>
+        </w:numPr>
+        <w:spacing w:line="360" w:lineRule="auto"/>
+        <w:rPr>
+          <w:sz w:val="24"/>
+          <w:szCs w:val="24"/>
+          <w:lang w:val="en-US"/>
+        </w:rPr>
+      </w:pPr>
+      <w:r>
+        <w:rPr>
+          <w:sz w:val="24"/>
+          <w:szCs w:val="24"/>
+          <w:lang w:val="en-US"/>
+        </w:rPr>
+        <w:t xml:space="preserve">Understand how docker compose work </w:t>
+      </w:r>
+    </w:p>
+    <w:p>
+      <w:pPr>
+        <w:pStyle w:val="ListParagraph"/>
+        <w:numPr>
+          <w:ilvl w:val="0"/>
+          <w:numId w:val="5"/>
+        </w:numPr>
+        <w:spacing w:line="360" w:lineRule="auto"/>
+        <w:rPr>
+          <w:sz w:val="24"/>
+          <w:szCs w:val="24"/>
+          <w:lang w:val="en-US"/>
+        </w:rPr>
+      </w:pPr>
+      <w:r>
+        <w:rPr>
+          <w:sz w:val="24"/>
+          <w:szCs w:val="24"/>
+          <w:lang w:val="en-US"/>
+        </w:rPr>
+        <w:t xml:space="preserve">How does HA works in </w:t>
+      </w:r>
+      <w:r>
+        <w:rPr>
+          <w:sz w:val="24"/>
+          <w:szCs w:val="24"/>
+          <w:lang w:val="en-US"/>
+        </w:rPr>
+        <w:t>P</w:t>
+      </w:r>
+      <w:r>
+        <w:rPr>
+          <w:sz w:val="24"/>
+          <w:szCs w:val="24"/>
+          <w:lang w:val="en-US"/>
+        </w:rPr>
+        <w:t>ostgres and what are the method to achieve it</w:t>
       </w:r>
     </w:p>
     <w:p>
@@ -56,29 +133,22 @@
         <w:pStyle w:val="ListParagraph"/>
         <w:numPr>
           <w:ilvl w:val="1"/>
-          <w:numId w:val="1"/>
+          <w:numId w:val="5"/>
         </w:numPr>
-        <w:rPr>
-          <w:lang w:val="en-US"/>
-        </w:rPr>
-      </w:pPr>
-      <w:r>
-        <w:rPr>
-          <w:lang w:val="en-US"/>
-        </w:rPr>
-        <w:t xml:space="preserve">Read the documentation of Docker-Compose (deployment, pvc, </w:t>
-      </w:r>
-      <w:r>
-        <w:rPr>
-          <w:lang w:val="en-US"/>
-        </w:rPr>
-        <w:t>etc.</w:t>
-      </w:r>
-      <w:r>
-        <w:rPr>
-          <w:lang w:val="en-US"/>
-        </w:rPr>
-        <w:t>)</w:t>
+        <w:spacing w:line="360" w:lineRule="auto"/>
+        <w:rPr>
+          <w:sz w:val="24"/>
+          <w:szCs w:val="24"/>
+          <w:lang w:val="en-US"/>
+        </w:rPr>
+      </w:pPr>
+      <w:r>
+        <w:rPr>
+          <w:sz w:val="24"/>
+          <w:szCs w:val="24"/>
+          <w:lang w:val="en-US"/>
+        </w:rPr>
+        <w:t>Replication between nodes</w:t>
       </w:r>
     </w:p>
     <w:p>
@@ -86,119 +156,22 @@
         <w:pStyle w:val="ListParagraph"/>
         <w:numPr>
           <w:ilvl w:val="1"/>
-          <w:numId w:val="1"/>
+          <w:numId w:val="5"/>
         </w:numPr>
-        <w:rPr>
-          <w:lang w:val="en-US"/>
-        </w:rPr>
-      </w:pPr>
-      <w:r>
-        <w:rPr>
-          <w:lang w:val="en-US"/>
-        </w:rPr>
-        <w:t xml:space="preserve">Read about Postgres (Ha, Nodes, </w:t>
-      </w:r>
-      <w:r>
-        <w:rPr>
-          <w:lang w:val="en-US"/>
-        </w:rPr>
-        <w:t>etc.</w:t>
-      </w:r>
-      <w:r>
-        <w:rPr>
-          <w:lang w:val="en-US"/>
-        </w:rPr>
-        <w:t>)</w:t>
-      </w:r>
-    </w:p>
-    <w:p>
-      <w:pPr>
-        <w:pStyle w:val="ListParagraph"/>
-        <w:numPr>
-          <w:ilvl w:val="2"/>
-          <w:numId w:val="1"/>
-        </w:numPr>
-        <w:rPr>
-          <w:lang w:val="en-US"/>
-        </w:rPr>
-      </w:pPr>
-      <w:r>
-        <w:rPr>
-          <w:lang w:val="en-US"/>
-        </w:rPr>
-        <w:t>HA methods in Postgres</w:t>
-      </w:r>
-    </w:p>
-    <w:p>
-      <w:pPr>
-        <w:pStyle w:val="ListParagraph"/>
-        <w:numPr>
-          <w:ilvl w:val="3"/>
-          <w:numId w:val="1"/>
-        </w:numPr>
-        <w:rPr>
-          <w:lang w:val="en-US"/>
-        </w:rPr>
-      </w:pPr>
-      <w:r>
-        <w:rPr>
-          <w:lang w:val="en-US"/>
-        </w:rPr>
-        <w:t>Patroni</w:t>
-      </w:r>
-    </w:p>
-    <w:p>
-      <w:pPr>
-        <w:pStyle w:val="ListParagraph"/>
-        <w:numPr>
-          <w:ilvl w:val="3"/>
-          <w:numId w:val="1"/>
-        </w:numPr>
-        <w:rPr>
-          <w:lang w:val="en-US"/>
-        </w:rPr>
-      </w:pPr>
-      <w:r>
-        <w:rPr>
-          <w:lang w:val="en-US"/>
-        </w:rPr>
-        <w:t>pg_auto_failover</w:t>
-      </w:r>
-    </w:p>
-    <w:p>
-      <w:pPr>
-        <w:pStyle w:val="ListParagraph"/>
-        <w:numPr>
-          <w:ilvl w:val="2"/>
-          <w:numId w:val="1"/>
-        </w:numPr>
-        <w:rPr>
-          <w:lang w:val="en-US"/>
-        </w:rPr>
-      </w:pPr>
-      <w:r>
-        <w:rPr>
-          <w:lang w:val="en-US"/>
-        </w:rPr>
-        <w:t>Automatic Failover</w:t>
-      </w:r>
-    </w:p>
-    <w:p>
-      <w:pPr>
-        <w:pStyle w:val="ListParagraph"/>
-        <w:numPr>
-          <w:ilvl w:val="1"/>
-          <w:numId w:val="1"/>
-        </w:numPr>
-        <w:rPr>
-          <w:lang w:val="en-US"/>
-        </w:rPr>
-      </w:pPr>
-      <w:r>
-        <w:rPr>
-          <w:lang w:val="en-US"/>
-        </w:rPr>
-        <w:t>pgAdmin</w:t>
+        <w:spacing w:line="360" w:lineRule="auto"/>
+        <w:rPr>
+          <w:sz w:val="24"/>
+          <w:szCs w:val="24"/>
+          <w:lang w:val="en-US"/>
+        </w:rPr>
+      </w:pPr>
+      <w:r>
+        <w:rPr>
+          <w:sz w:val="24"/>
+          <w:szCs w:val="24"/>
+          <w:lang w:val="en-US"/>
+        </w:rPr>
+        <w:t>Automatic fail-over</w:t>
       </w:r>
     </w:p>
     <w:p>
@@ -206,96 +179,450 @@
         <w:pStyle w:val="ListParagraph"/>
         <w:numPr>
           <w:ilvl w:val="0"/>
-          <w:numId w:val="1"/>
+          <w:numId w:val="5"/>
         </w:numPr>
-        <w:rPr>
-          <w:lang w:val="en-US"/>
-        </w:rPr>
-      </w:pPr>
-      <w:r>
-        <w:rPr>
-          <w:lang w:val="en-US"/>
-        </w:rPr>
-        <w:t>create docker-compose.yml with .env</w:t>
-      </w:r>
-    </w:p>
-    <w:p>
-      <w:pPr>
-        <w:pStyle w:val="ListParagraph"/>
-        <w:numPr>
-          <w:ilvl w:val="1"/>
-          <w:numId w:val="1"/>
-        </w:numPr>
-        <w:rPr>
-          <w:lang w:val="en-US"/>
-        </w:rPr>
-      </w:pPr>
-      <w:r>
-        <w:rPr>
-          <w:lang w:val="en-US"/>
-        </w:rPr>
-        <w:t xml:space="preserve">services: </w:t>
-      </w:r>
-    </w:p>
-    <w:p>
-      <w:pPr>
-        <w:pStyle w:val="ListParagraph"/>
-        <w:numPr>
-          <w:ilvl w:val="2"/>
-          <w:numId w:val="1"/>
-        </w:numPr>
-        <w:rPr>
-          <w:lang w:val="en-US"/>
-        </w:rPr>
-      </w:pPr>
-      <w:r>
-        <w:rPr>
-          <w:lang w:val="en-US"/>
-        </w:rPr>
-        <w:t>1 – main instance</w:t>
-      </w:r>
-    </w:p>
-    <w:p>
-      <w:pPr>
-        <w:pStyle w:val="ListParagraph"/>
-        <w:numPr>
-          <w:ilvl w:val="2"/>
-          <w:numId w:val="1"/>
-        </w:numPr>
-        <w:rPr>
-          <w:lang w:val="en-US"/>
-        </w:rPr>
-      </w:pPr>
-      <w:r>
-        <w:rPr>
-          <w:lang w:val="en-US"/>
-        </w:rPr>
-        <w:t>2 – standby instances</w:t>
-      </w:r>
-    </w:p>
-    <w:p>
-      <w:pPr>
-        <w:pStyle w:val="ListParagraph"/>
-        <w:numPr>
-          <w:ilvl w:val="2"/>
-          <w:numId w:val="1"/>
-        </w:numPr>
-        <w:rPr>
-          <w:lang w:val="en-US"/>
-        </w:rPr>
-      </w:pPr>
+        <w:spacing w:line="360" w:lineRule="auto"/>
+        <w:rPr>
+          <w:sz w:val="24"/>
+          <w:szCs w:val="24"/>
+          <w:lang w:val="en-US"/>
+        </w:rPr>
+      </w:pPr>
+      <w:r>
+        <w:rPr>
+          <w:sz w:val="24"/>
+          <w:szCs w:val="24"/>
+          <w:lang w:val="en-US"/>
+        </w:rPr>
+        <w:t xml:space="preserve">What is </w:t>
+      </w:r>
+      <w:proofErr w:type="spellStart"/>
+      <w:r>
+        <w:rPr>
+          <w:sz w:val="24"/>
+          <w:szCs w:val="24"/>
+          <w:lang w:val="en-US"/>
+        </w:rPr>
+        <w:t>pgAdmin</w:t>
+      </w:r>
+      <w:proofErr w:type="spellEnd"/>
+      <w:r>
+        <w:rPr>
+          <w:sz w:val="24"/>
+          <w:szCs w:val="24"/>
+          <w:lang w:val="en-US"/>
+        </w:rPr>
+        <w:t xml:space="preserve"> and how to preconfigure connections that will suffer a fail-over</w:t>
+      </w:r>
     </w:p>
     <w:p>
       <w:pPr>
         <w:pStyle w:val="ListParagraph"/>
         <w:numPr>
           <w:ilvl w:val="0"/>
-          <w:numId w:val="1"/>
+          <w:numId w:val="2"/>
         </w:numPr>
-        <w:rPr>
-          <w:lang w:val="en-US"/>
-        </w:rPr>
-      </w:pPr>
+        <w:spacing w:line="360" w:lineRule="auto"/>
+        <w:rPr>
+          <w:sz w:val="24"/>
+          <w:szCs w:val="24"/>
+          <w:lang w:val="en-US"/>
+        </w:rPr>
+      </w:pPr>
+      <w:r>
+        <w:rPr>
+          <w:sz w:val="24"/>
+          <w:szCs w:val="24"/>
+          <w:lang w:val="en-US"/>
+        </w:rPr>
+        <w:t xml:space="preserve">Pre-Deployment plan: </w:t>
+      </w:r>
+    </w:p>
+    <w:p>
+      <w:pPr>
+        <w:pStyle w:val="ListParagraph"/>
+        <w:numPr>
+          <w:ilvl w:val="0"/>
+          <w:numId w:val="5"/>
+        </w:numPr>
+        <w:spacing w:line="360" w:lineRule="auto"/>
+        <w:rPr>
+          <w:sz w:val="24"/>
+          <w:szCs w:val="24"/>
+          <w:lang w:val="en-US"/>
+        </w:rPr>
+      </w:pPr>
+      <w:r>
+        <w:rPr>
+          <w:sz w:val="24"/>
+          <w:szCs w:val="24"/>
+          <w:lang w:val="en-US"/>
+        </w:rPr>
+        <w:t xml:space="preserve">Postgres cluster with </w:t>
+      </w:r>
+      <w:proofErr w:type="spellStart"/>
+      <w:r>
+        <w:rPr>
+          <w:sz w:val="24"/>
+          <w:szCs w:val="24"/>
+          <w:lang w:val="en-US"/>
+        </w:rPr>
+        <w:t>repmgr</w:t>
+      </w:r>
+      <w:proofErr w:type="spellEnd"/>
+      <w:r>
+        <w:rPr>
+          <w:sz w:val="24"/>
+          <w:szCs w:val="24"/>
+          <w:lang w:val="en-US"/>
+        </w:rPr>
+        <w:t xml:space="preserve"> to ensure replication and auto fail-over </w:t>
+      </w:r>
+    </w:p>
+    <w:p>
+      <w:pPr>
+        <w:pStyle w:val="ListParagraph"/>
+        <w:numPr>
+          <w:ilvl w:val="0"/>
+          <w:numId w:val="5"/>
+        </w:numPr>
+        <w:spacing w:line="360" w:lineRule="auto"/>
+        <w:rPr>
+          <w:sz w:val="24"/>
+          <w:szCs w:val="24"/>
+          <w:lang w:val="en-US"/>
+        </w:rPr>
+      </w:pPr>
+      <w:proofErr w:type="spellStart"/>
+      <w:r>
+        <w:rPr>
+          <w:sz w:val="24"/>
+          <w:szCs w:val="24"/>
+          <w:lang w:val="en-US"/>
+        </w:rPr>
+        <w:t>Pgpool</w:t>
+      </w:r>
+      <w:proofErr w:type="spellEnd"/>
+      <w:r>
+        <w:rPr>
+          <w:sz w:val="24"/>
+          <w:szCs w:val="24"/>
+          <w:lang w:val="en-US"/>
+        </w:rPr>
+        <w:t xml:space="preserve"> load balancer that will manage the connection to the primary whenever a fail-over occurs </w:t>
+      </w:r>
+    </w:p>
+    <w:p>
+      <w:pPr>
+        <w:pStyle w:val="ListParagraph"/>
+        <w:numPr>
+          <w:ilvl w:val="0"/>
+          <w:numId w:val="5"/>
+        </w:numPr>
+        <w:spacing w:line="360" w:lineRule="auto"/>
+        <w:rPr>
+          <w:sz w:val="24"/>
+          <w:szCs w:val="24"/>
+          <w:lang w:val="en-US"/>
+        </w:rPr>
+      </w:pPr>
+      <w:proofErr w:type="spellStart"/>
+      <w:r>
+        <w:rPr>
+          <w:sz w:val="24"/>
+          <w:szCs w:val="24"/>
+          <w:lang w:val="en-US"/>
+        </w:rPr>
+        <w:t>pgAdmin</w:t>
+      </w:r>
+      <w:proofErr w:type="spellEnd"/>
+      <w:r>
+        <w:rPr>
+          <w:sz w:val="24"/>
+          <w:szCs w:val="24"/>
+          <w:lang w:val="en-US"/>
+        </w:rPr>
+        <w:t xml:space="preserve"> web client that be connected to the </w:t>
+      </w:r>
+      <w:proofErr w:type="spellStart"/>
+      <w:r>
+        <w:rPr>
+          <w:sz w:val="24"/>
+          <w:szCs w:val="24"/>
+          <w:lang w:val="en-US"/>
+        </w:rPr>
+        <w:t>pgpool</w:t>
+      </w:r>
+      <w:proofErr w:type="spellEnd"/>
+      <w:r>
+        <w:rPr>
+          <w:sz w:val="24"/>
+          <w:szCs w:val="24"/>
+          <w:lang w:val="en-US"/>
+        </w:rPr>
+        <w:t xml:space="preserve"> instance </w:t>
+      </w:r>
+      <w:r>
+        <w:rPr>
+          <w:sz w:val="24"/>
+          <w:szCs w:val="24"/>
+          <w:lang w:val="en-US"/>
+        </w:rPr>
+        <w:t>with two preconfigured connections</w:t>
+      </w:r>
+    </w:p>
+    <w:p>
+      <w:pPr>
+        <w:pStyle w:val="ListParagraph"/>
+        <w:numPr>
+          <w:ilvl w:val="0"/>
+          <w:numId w:val="2"/>
+        </w:numPr>
+        <w:spacing w:line="360" w:lineRule="auto"/>
+        <w:rPr>
+          <w:sz w:val="24"/>
+          <w:szCs w:val="24"/>
+          <w:lang w:val="en-US"/>
+        </w:rPr>
+      </w:pPr>
+      <w:r>
+        <w:rPr>
+          <w:sz w:val="24"/>
+          <w:szCs w:val="24"/>
+          <w:lang w:val="en-US"/>
+        </w:rPr>
+        <w:t>C</w:t>
+      </w:r>
+      <w:r>
+        <w:rPr>
+          <w:sz w:val="24"/>
+          <w:szCs w:val="24"/>
+          <w:lang w:val="en-US"/>
+        </w:rPr>
+        <w:t>onfiguration:</w:t>
+      </w:r>
+    </w:p>
+    <w:p>
+      <w:pPr>
+        <w:pStyle w:val="ListParagraph"/>
+        <w:numPr>
+          <w:ilvl w:val="0"/>
+          <w:numId w:val="5"/>
+        </w:numPr>
+        <w:spacing w:line="360" w:lineRule="auto"/>
+        <w:rPr>
+          <w:sz w:val="24"/>
+          <w:szCs w:val="24"/>
+          <w:lang w:val="en-US"/>
+        </w:rPr>
+      </w:pPr>
+      <w:r>
+        <w:rPr>
+          <w:sz w:val="24"/>
+          <w:szCs w:val="24"/>
+          <w:lang w:val="en-US"/>
+        </w:rPr>
+        <w:t xml:space="preserve">Preconfigure 2 connections to the </w:t>
+      </w:r>
+      <w:proofErr w:type="spellStart"/>
+      <w:r>
+        <w:rPr>
+          <w:sz w:val="24"/>
+          <w:szCs w:val="24"/>
+          <w:lang w:val="en-US"/>
+        </w:rPr>
+        <w:t>pgAdmin</w:t>
+      </w:r>
+      <w:proofErr w:type="spellEnd"/>
+      <w:r>
+        <w:rPr>
+          <w:sz w:val="24"/>
+          <w:szCs w:val="24"/>
+          <w:lang w:val="en-US"/>
+        </w:rPr>
+        <w:t xml:space="preserve"> – 1 RO and 1 RW</w:t>
+      </w:r>
+    </w:p>
+    <w:p>
+      <w:pPr>
+        <w:pStyle w:val="ListParagraph"/>
+        <w:numPr>
+          <w:ilvl w:val="0"/>
+          <w:numId w:val="5"/>
+        </w:numPr>
+        <w:spacing w:line="360" w:lineRule="auto"/>
+        <w:rPr>
+          <w:sz w:val="24"/>
+          <w:szCs w:val="24"/>
+          <w:lang w:val="en-US"/>
+        </w:rPr>
+      </w:pPr>
+      <w:r>
+        <w:rPr>
+          <w:sz w:val="24"/>
+          <w:szCs w:val="24"/>
+          <w:lang w:val="en-US"/>
+        </w:rPr>
+        <w:t xml:space="preserve">Create a Python script that will create a specified user for each connection, and run it with </w:t>
+      </w:r>
+      <w:proofErr w:type="spellStart"/>
+      <w:r>
+        <w:rPr>
+          <w:sz w:val="24"/>
+          <w:szCs w:val="24"/>
+          <w:lang w:val="en-US"/>
+        </w:rPr>
+        <w:t>Dockerfile</w:t>
+      </w:r>
+      <w:proofErr w:type="spellEnd"/>
+    </w:p>
+    <w:p>
+      <w:pPr>
+        <w:pStyle w:val="ListParagraph"/>
+        <w:numPr>
+          <w:ilvl w:val="0"/>
+          <w:numId w:val="5"/>
+        </w:numPr>
+        <w:spacing w:line="360" w:lineRule="auto"/>
+        <w:rPr>
+          <w:sz w:val="24"/>
+          <w:szCs w:val="24"/>
+          <w:lang w:val="en-US"/>
+        </w:rPr>
+      </w:pPr>
+      <w:r>
+        <w:rPr>
+          <w:sz w:val="24"/>
+          <w:szCs w:val="24"/>
+          <w:lang w:val="en-US"/>
+        </w:rPr>
+        <w:t xml:space="preserve">Ensure the users are whitelisted on the </w:t>
+      </w:r>
+      <w:proofErr w:type="spellStart"/>
+      <w:r>
+        <w:rPr>
+          <w:sz w:val="24"/>
+          <w:szCs w:val="24"/>
+          <w:lang w:val="en-US"/>
+        </w:rPr>
+        <w:t>pgpool</w:t>
+      </w:r>
+      <w:proofErr w:type="spellEnd"/>
+    </w:p>
+    <w:p>
+      <w:pPr>
+        <w:pStyle w:val="ListParagraph"/>
+        <w:numPr>
+          <w:ilvl w:val="0"/>
+          <w:numId w:val="2"/>
+        </w:numPr>
+        <w:spacing w:line="360" w:lineRule="auto"/>
+        <w:rPr>
+          <w:sz w:val="24"/>
+          <w:szCs w:val="24"/>
+          <w:lang w:val="en-US"/>
+        </w:rPr>
+      </w:pPr>
+      <w:r>
+        <w:rPr>
+          <w:sz w:val="24"/>
+          <w:szCs w:val="24"/>
+          <w:lang w:val="en-US"/>
+        </w:rPr>
+        <w:t>Deployment and Testing:</w:t>
+      </w:r>
+    </w:p>
+    <w:p>
+      <w:pPr>
+        <w:pStyle w:val="ListParagraph"/>
+        <w:numPr>
+          <w:ilvl w:val="0"/>
+          <w:numId w:val="5"/>
+        </w:numPr>
+        <w:spacing w:line="360" w:lineRule="auto"/>
+        <w:rPr>
+          <w:sz w:val="24"/>
+          <w:szCs w:val="24"/>
+          <w:lang w:val="en-US"/>
+        </w:rPr>
+      </w:pPr>
+      <w:r>
+        <w:rPr>
+          <w:sz w:val="24"/>
+          <w:szCs w:val="24"/>
+          <w:lang w:val="en-US"/>
+        </w:rPr>
+        <w:t>Spun the deployment using a single command</w:t>
+      </w:r>
+    </w:p>
+    <w:p>
+      <w:pPr>
+        <w:pStyle w:val="ListParagraph"/>
+        <w:numPr>
+          <w:ilvl w:val="0"/>
+          <w:numId w:val="5"/>
+        </w:numPr>
+        <w:spacing w:line="360" w:lineRule="auto"/>
+        <w:rPr>
+          <w:sz w:val="24"/>
+          <w:szCs w:val="24"/>
+          <w:lang w:val="en-US"/>
+        </w:rPr>
+      </w:pPr>
+      <w:r>
+        <w:rPr>
+          <w:sz w:val="24"/>
+          <w:szCs w:val="24"/>
+          <w:lang w:val="en-US"/>
+        </w:rPr>
+        <w:t>Test the users by creating tables with the RW user and ensuring that the RO user cannot write.</w:t>
+      </w:r>
+    </w:p>
+    <w:p>
+      <w:pPr>
+        <w:pStyle w:val="ListParagraph"/>
+        <w:numPr>
+          <w:ilvl w:val="0"/>
+          <w:numId w:val="5"/>
+        </w:numPr>
+        <w:spacing w:line="360" w:lineRule="auto"/>
+        <w:rPr>
+          <w:sz w:val="24"/>
+          <w:szCs w:val="24"/>
+          <w:lang w:val="en-US"/>
+        </w:rPr>
+      </w:pPr>
+      <w:r>
+        <w:rPr>
+          <w:sz w:val="24"/>
+          <w:szCs w:val="24"/>
+          <w:lang w:val="en-US"/>
+        </w:rPr>
+        <w:t>Test the automatic failover and recovery, and see if the connections are still working and the data has been replicated</w:t>
+      </w:r>
+    </w:p>
+    <w:p>
+      <w:pPr>
+        <w:pStyle w:val="ListParagraph"/>
+        <w:numPr>
+          <w:ilvl w:val="0"/>
+          <w:numId w:val="2"/>
+        </w:numPr>
+        <w:spacing w:line="360" w:lineRule="auto"/>
+        <w:rPr>
+          <w:sz w:val="24"/>
+          <w:szCs w:val="24"/>
+          <w:lang w:val="en-US"/>
+        </w:rPr>
+      </w:pPr>
+      <w:r>
+        <w:rPr>
+          <w:sz w:val="24"/>
+          <w:szCs w:val="24"/>
+          <w:lang w:val="en-US"/>
+        </w:rPr>
+        <w:t>Create a README file that has a manual for the user</w:t>
+      </w:r>
     </w:p>
     <w:sectPr>
       <w:pgSz w:w="11906" w:h="16838"/>
@@ -310,6 +637,434 @@
 <file path=word/numbering.xml><?xml version="1.0" encoding="utf-8"?>
 <w:numbering xmlns:wpc="http://schemas.microsoft.com/office/word/2010/wordprocessingCanvas" xmlns:cx="http://schemas.microsoft.com/office/drawing/2014/chartex" xmlns:cx1="http://schemas.microsoft.com/office/drawing/2015/9/8/chartex" xmlns:cx2="http://schemas.microsoft.com/office/drawing/2015/10/21/chartex" xmlns:cx3="http://schemas.microsoft.com/office/drawing/2016/5/9/chartex" xmlns:cx4="http://schemas.microsoft.com/office/drawing/2016/5/10/chartex" xmlns:cx5="http://schemas.microsoft.com/office/drawing/2016/5/11/chartex" xmlns:cx6="http://schemas.microsoft.com/office/drawing/2016/5/12/chartex" xmlns:cx7="http://schemas.microsoft.com/office/drawing/2016/5/13/chartex" xmlns:cx8="http://schemas.microsoft.com/office/drawing/2016/5/14/chartex" xmlns:mc="http://schemas.openxmlformats.org/markup-compatibility/2006" xmlns:aink="http://schemas.microsoft.com/office/drawing/2016/ink" xmlns:am3d="http://schemas.microsoft.com/office/drawing/2017/model3d" xmlns:o="urn:schemas-microsoft-com:office:office" xmlns:oel="http://schemas.microsoft.com/office/2019/extlst" xmlns:r="http://schemas.openxmlformats.org/officeDocument/2006/relationships" xmlns:m="http://schemas.openxmlformats.org/officeDocument/2006/math" xmlns:v="urn:schemas-microsoft-com:vml" xmlns:wp14="http://schemas.microsoft.com/office/word/2010/wordprocessingDrawing" xmlns:wp="http://schemas.openxmlformats.org/drawingml/2006/wordprocessingDrawing" xmlns:w10="urn:schemas-microsoft-com:office:word" xmlns:w="http://schemas.openxmlformats.org/wordprocessingml/2006/main" xmlns:w14="http://schemas.microsoft.com/office/word/2010/wordml" xmlns:w15="http://schemas.microsoft.com/office/word/2012/wordml" xmlns:w16cex="http://schemas.microsoft.com/office/word/2018/wordml/cex" xmlns:w16cid="http://schemas.microsoft.com/office/word/2016/wordml/cid" xmlns:w16="http://schemas.microsoft.com/office/word/2018/wordml" xmlns:w16sdtdh="http://schemas.microsoft.com/office/word/2020/wordml/sdtdatahash" xmlns:w16se="http://schemas.microsoft.com/office/word/2015/wordml/symex" xmlns:wpg="http://schemas.microsoft.com/office/word/2010/wordprocessingGroup" xmlns:wpi="http://schemas.microsoft.com/office/word/2010/wordprocessingInk" xmlns:wne="http://schemas.microsoft.com/office/word/2006/wordml" xmlns:wps="http://schemas.microsoft.com/office/word/2010/wordprocessingShape" mc:Ignorable="w14 w15 w16se w16cid w16 w16cex w16sdtdh wp14">
   <w:abstractNum w:abstractNumId="0" w15:restartNumberingAfterBreak="0">
+    <w:nsid w:val="15BC0EDB"/>
+    <w:multiLevelType w:val="hybridMultilevel"/>
+    <w:tmpl w:val="39F028EE"/>
+    <w:lvl w:ilvl="0" w:tplc="EAB0FB4C">
+      <w:start w:val="1"/>
+      <w:numFmt w:val="bullet"/>
+      <w:lvlText w:val="-"/>
+      <w:lvlJc w:val="left"/>
+      <w:pPr>
+        <w:ind w:left="1080" w:hanging="360"/>
+      </w:pPr>
+      <w:rPr>
+        <w:rFonts w:ascii="Calibri" w:eastAsiaTheme="minorHAnsi" w:hAnsi="Calibri" w:cs="Calibri" w:hint="default"/>
+      </w:rPr>
+    </w:lvl>
+    <w:lvl w:ilvl="1" w:tplc="20000003">
+      <w:start w:val="1"/>
+      <w:numFmt w:val="bullet"/>
+      <w:lvlText w:val="o"/>
+      <w:lvlJc w:val="left"/>
+      <w:pPr>
+        <w:ind w:left="1800" w:hanging="360"/>
+      </w:pPr>
+      <w:rPr>
+        <w:rFonts w:ascii="Courier New" w:hAnsi="Courier New" w:cs="Courier New" w:hint="default"/>
+      </w:rPr>
+    </w:lvl>
+    <w:lvl w:ilvl="2" w:tplc="20000005" w:tentative="1">
+      <w:start w:val="1"/>
+      <w:numFmt w:val="bullet"/>
+      <w:lvlText w:val=""/>
+      <w:lvlJc w:val="left"/>
+      <w:pPr>
+        <w:ind w:left="2520" w:hanging="360"/>
+      </w:pPr>
+      <w:rPr>
+        <w:rFonts w:ascii="Wingdings" w:hAnsi="Wingdings" w:hint="default"/>
+      </w:rPr>
+    </w:lvl>
+    <w:lvl w:ilvl="3" w:tplc="20000001" w:tentative="1">
+      <w:start w:val="1"/>
+      <w:numFmt w:val="bullet"/>
+      <w:lvlText w:val=""/>
+      <w:lvlJc w:val="left"/>
+      <w:pPr>
+        <w:ind w:left="3240" w:hanging="360"/>
+      </w:pPr>
+      <w:rPr>
+        <w:rFonts w:ascii="Symbol" w:hAnsi="Symbol" w:hint="default"/>
+      </w:rPr>
+    </w:lvl>
+    <w:lvl w:ilvl="4" w:tplc="20000003" w:tentative="1">
+      <w:start w:val="1"/>
+      <w:numFmt w:val="bullet"/>
+      <w:lvlText w:val="o"/>
+      <w:lvlJc w:val="left"/>
+      <w:pPr>
+        <w:ind w:left="3960" w:hanging="360"/>
+      </w:pPr>
+      <w:rPr>
+        <w:rFonts w:ascii="Courier New" w:hAnsi="Courier New" w:cs="Courier New" w:hint="default"/>
+      </w:rPr>
+    </w:lvl>
+    <w:lvl w:ilvl="5" w:tplc="20000005" w:tentative="1">
+      <w:start w:val="1"/>
+      <w:numFmt w:val="bullet"/>
+      <w:lvlText w:val=""/>
+      <w:lvlJc w:val="left"/>
+      <w:pPr>
+        <w:ind w:left="4680" w:hanging="360"/>
+      </w:pPr>
+      <w:rPr>
+        <w:rFonts w:ascii="Wingdings" w:hAnsi="Wingdings" w:hint="default"/>
+      </w:rPr>
+    </w:lvl>
+    <w:lvl w:ilvl="6" w:tplc="20000001" w:tentative="1">
+      <w:start w:val="1"/>
+      <w:numFmt w:val="bullet"/>
+      <w:lvlText w:val=""/>
+      <w:lvlJc w:val="left"/>
+      <w:pPr>
+        <w:ind w:left="5400" w:hanging="360"/>
+      </w:pPr>
+      <w:rPr>
+        <w:rFonts w:ascii="Symbol" w:hAnsi="Symbol" w:hint="default"/>
+      </w:rPr>
+    </w:lvl>
+    <w:lvl w:ilvl="7" w:tplc="20000003" w:tentative="1">
+      <w:start w:val="1"/>
+      <w:numFmt w:val="bullet"/>
+      <w:lvlText w:val="o"/>
+      <w:lvlJc w:val="left"/>
+      <w:pPr>
+        <w:ind w:left="6120" w:hanging="360"/>
+      </w:pPr>
+      <w:rPr>
+        <w:rFonts w:ascii="Courier New" w:hAnsi="Courier New" w:cs="Courier New" w:hint="default"/>
+      </w:rPr>
+    </w:lvl>
+    <w:lvl w:ilvl="8" w:tplc="20000005" w:tentative="1">
+      <w:start w:val="1"/>
+      <w:numFmt w:val="bullet"/>
+      <w:lvlText w:val=""/>
+      <w:lvlJc w:val="left"/>
+      <w:pPr>
+        <w:ind w:left="6840" w:hanging="360"/>
+      </w:pPr>
+      <w:rPr>
+        <w:rFonts w:ascii="Wingdings" w:hAnsi="Wingdings" w:hint="default"/>
+      </w:rPr>
+    </w:lvl>
+  </w:abstractNum>
+  <w:abstractNum w:abstractNumId="1" w15:restartNumberingAfterBreak="0">
+    <w:nsid w:val="3B2F3546"/>
+    <w:multiLevelType w:val="hybridMultilevel"/>
+    <w:tmpl w:val="5A26FD2E"/>
+    <w:lvl w:ilvl="0" w:tplc="9696A66E">
+      <w:start w:val="1"/>
+      <w:numFmt w:val="bullet"/>
+      <w:lvlText w:val="-"/>
+      <w:lvlJc w:val="left"/>
+      <w:pPr>
+        <w:ind w:left="720" w:hanging="360"/>
+      </w:pPr>
+      <w:rPr>
+        <w:rFonts w:ascii="Calibri" w:eastAsiaTheme="minorHAnsi" w:hAnsi="Calibri" w:cs="Calibri" w:hint="default"/>
+      </w:rPr>
+    </w:lvl>
+    <w:lvl w:ilvl="1" w:tplc="20000003" w:tentative="1">
+      <w:start w:val="1"/>
+      <w:numFmt w:val="bullet"/>
+      <w:lvlText w:val="o"/>
+      <w:lvlJc w:val="left"/>
+      <w:pPr>
+        <w:ind w:left="1440" w:hanging="360"/>
+      </w:pPr>
+      <w:rPr>
+        <w:rFonts w:ascii="Courier New" w:hAnsi="Courier New" w:cs="Courier New" w:hint="default"/>
+      </w:rPr>
+    </w:lvl>
+    <w:lvl w:ilvl="2" w:tplc="20000005" w:tentative="1">
+      <w:start w:val="1"/>
+      <w:numFmt w:val="bullet"/>
+      <w:lvlText w:val=""/>
+      <w:lvlJc w:val="left"/>
+      <w:pPr>
+        <w:ind w:left="2160" w:hanging="360"/>
+      </w:pPr>
+      <w:rPr>
+        <w:rFonts w:ascii="Wingdings" w:hAnsi="Wingdings" w:hint="default"/>
+      </w:rPr>
+    </w:lvl>
+    <w:lvl w:ilvl="3" w:tplc="20000001" w:tentative="1">
+      <w:start w:val="1"/>
+      <w:numFmt w:val="bullet"/>
+      <w:lvlText w:val=""/>
+      <w:lvlJc w:val="left"/>
+      <w:pPr>
+        <w:ind w:left="2880" w:hanging="360"/>
+      </w:pPr>
+      <w:rPr>
+        <w:rFonts w:ascii="Symbol" w:hAnsi="Symbol" w:hint="default"/>
+      </w:rPr>
+    </w:lvl>
+    <w:lvl w:ilvl="4" w:tplc="20000003" w:tentative="1">
+      <w:start w:val="1"/>
+      <w:numFmt w:val="bullet"/>
+      <w:lvlText w:val="o"/>
+      <w:lvlJc w:val="left"/>
+      <w:pPr>
+        <w:ind w:left="3600" w:hanging="360"/>
+      </w:pPr>
+      <w:rPr>
+        <w:rFonts w:ascii="Courier New" w:hAnsi="Courier New" w:cs="Courier New" w:hint="default"/>
+      </w:rPr>
+    </w:lvl>
+    <w:lvl w:ilvl="5" w:tplc="20000005" w:tentative="1">
+      <w:start w:val="1"/>
+      <w:numFmt w:val="bullet"/>
+      <w:lvlText w:val=""/>
+      <w:lvlJc w:val="left"/>
+      <w:pPr>
+        <w:ind w:left="4320" w:hanging="360"/>
+      </w:pPr>
+      <w:rPr>
+        <w:rFonts w:ascii="Wingdings" w:hAnsi="Wingdings" w:hint="default"/>
+      </w:rPr>
+    </w:lvl>
+    <w:lvl w:ilvl="6" w:tplc="20000001" w:tentative="1">
+      <w:start w:val="1"/>
+      <w:numFmt w:val="bullet"/>
+      <w:lvlText w:val=""/>
+      <w:lvlJc w:val="left"/>
+      <w:pPr>
+        <w:ind w:left="5040" w:hanging="360"/>
+      </w:pPr>
+      <w:rPr>
+        <w:rFonts w:ascii="Symbol" w:hAnsi="Symbol" w:hint="default"/>
+      </w:rPr>
+    </w:lvl>
+    <w:lvl w:ilvl="7" w:tplc="20000003" w:tentative="1">
+      <w:start w:val="1"/>
+      <w:numFmt w:val="bullet"/>
+      <w:lvlText w:val="o"/>
+      <w:lvlJc w:val="left"/>
+      <w:pPr>
+        <w:ind w:left="5760" w:hanging="360"/>
+      </w:pPr>
+      <w:rPr>
+        <w:rFonts w:ascii="Courier New" w:hAnsi="Courier New" w:cs="Courier New" w:hint="default"/>
+      </w:rPr>
+    </w:lvl>
+    <w:lvl w:ilvl="8" w:tplc="20000005" w:tentative="1">
+      <w:start w:val="1"/>
+      <w:numFmt w:val="bullet"/>
+      <w:lvlText w:val=""/>
+      <w:lvlJc w:val="left"/>
+      <w:pPr>
+        <w:ind w:left="6480" w:hanging="360"/>
+      </w:pPr>
+      <w:rPr>
+        <w:rFonts w:ascii="Wingdings" w:hAnsi="Wingdings" w:hint="default"/>
+      </w:rPr>
+    </w:lvl>
+  </w:abstractNum>
+  <w:abstractNum w:abstractNumId="2" w15:restartNumberingAfterBreak="0">
+    <w:nsid w:val="3EB328AC"/>
+    <w:multiLevelType w:val="hybridMultilevel"/>
+    <w:tmpl w:val="265875EA"/>
+    <w:lvl w:ilvl="0" w:tplc="2000000F">
+      <w:start w:val="1"/>
+      <w:numFmt w:val="decimal"/>
+      <w:lvlText w:val="%1."/>
+      <w:lvlJc w:val="left"/>
+      <w:pPr>
+        <w:ind w:left="720" w:hanging="360"/>
+      </w:pPr>
+      <w:rPr>
+        <w:rFonts w:hint="default"/>
+      </w:rPr>
+    </w:lvl>
+    <w:lvl w:ilvl="1" w:tplc="20000019">
+      <w:start w:val="1"/>
+      <w:numFmt w:val="lowerLetter"/>
+      <w:lvlText w:val="%2."/>
+      <w:lvlJc w:val="left"/>
+      <w:pPr>
+        <w:ind w:left="1440" w:hanging="360"/>
+      </w:pPr>
+    </w:lvl>
+    <w:lvl w:ilvl="2" w:tplc="2000001B" w:tentative="1">
+      <w:start w:val="1"/>
+      <w:numFmt w:val="lowerRoman"/>
+      <w:lvlText w:val="%3."/>
+      <w:lvlJc w:val="right"/>
+      <w:pPr>
+        <w:ind w:left="2160" w:hanging="180"/>
+      </w:pPr>
+    </w:lvl>
+    <w:lvl w:ilvl="3" w:tplc="2000000F" w:tentative="1">
+      <w:start w:val="1"/>
+      <w:numFmt w:val="decimal"/>
+      <w:lvlText w:val="%4."/>
+      <w:lvlJc w:val="left"/>
+      <w:pPr>
+        <w:ind w:left="2880" w:hanging="360"/>
+      </w:pPr>
+    </w:lvl>
+    <w:lvl w:ilvl="4" w:tplc="20000019" w:tentative="1">
+      <w:start w:val="1"/>
+      <w:numFmt w:val="lowerLetter"/>
+      <w:lvlText w:val="%5."/>
+      <w:lvlJc w:val="left"/>
+      <w:pPr>
+        <w:ind w:left="3600" w:hanging="360"/>
+      </w:pPr>
+    </w:lvl>
+    <w:lvl w:ilvl="5" w:tplc="2000001B" w:tentative="1">
+      <w:start w:val="1"/>
+      <w:numFmt w:val="lowerRoman"/>
+      <w:lvlText w:val="%6."/>
+      <w:lvlJc w:val="right"/>
+      <w:pPr>
+        <w:ind w:left="4320" w:hanging="180"/>
+      </w:pPr>
+    </w:lvl>
+    <w:lvl w:ilvl="6" w:tplc="2000000F" w:tentative="1">
+      <w:start w:val="1"/>
+      <w:numFmt w:val="decimal"/>
+      <w:lvlText w:val="%7."/>
+      <w:lvlJc w:val="left"/>
+      <w:pPr>
+        <w:ind w:left="5040" w:hanging="360"/>
+      </w:pPr>
+    </w:lvl>
+    <w:lvl w:ilvl="7" w:tplc="20000019" w:tentative="1">
+      <w:start w:val="1"/>
+      <w:numFmt w:val="lowerLetter"/>
+      <w:lvlText w:val="%8."/>
+      <w:lvlJc w:val="left"/>
+      <w:pPr>
+        <w:ind w:left="5760" w:hanging="360"/>
+      </w:pPr>
+    </w:lvl>
+    <w:lvl w:ilvl="8" w:tplc="2000001B" w:tentative="1">
+      <w:start w:val="1"/>
+      <w:numFmt w:val="lowerRoman"/>
+      <w:lvlText w:val="%9."/>
+      <w:lvlJc w:val="right"/>
+      <w:pPr>
+        <w:ind w:left="6480" w:hanging="180"/>
+      </w:pPr>
+    </w:lvl>
+  </w:abstractNum>
+  <w:abstractNum w:abstractNumId="3" w15:restartNumberingAfterBreak="0">
+    <w:nsid w:val="42D22E5F"/>
+    <w:multiLevelType w:val="hybridMultilevel"/>
+    <w:tmpl w:val="9544E1F4"/>
+    <w:lvl w:ilvl="0" w:tplc="41723A36">
+      <w:start w:val="1"/>
+      <w:numFmt w:val="bullet"/>
+      <w:lvlText w:val="-"/>
+      <w:lvlJc w:val="left"/>
+      <w:pPr>
+        <w:ind w:left="1080" w:hanging="360"/>
+      </w:pPr>
+      <w:rPr>
+        <w:rFonts w:ascii="Calibri" w:eastAsiaTheme="minorHAnsi" w:hAnsi="Calibri" w:cs="Calibri" w:hint="default"/>
+      </w:rPr>
+    </w:lvl>
+    <w:lvl w:ilvl="1" w:tplc="20000003" w:tentative="1">
+      <w:start w:val="1"/>
+      <w:numFmt w:val="bullet"/>
+      <w:lvlText w:val="o"/>
+      <w:lvlJc w:val="left"/>
+      <w:pPr>
+        <w:ind w:left="1800" w:hanging="360"/>
+      </w:pPr>
+      <w:rPr>
+        <w:rFonts w:ascii="Courier New" w:hAnsi="Courier New" w:cs="Courier New" w:hint="default"/>
+      </w:rPr>
+    </w:lvl>
+    <w:lvl w:ilvl="2" w:tplc="20000005" w:tentative="1">
+      <w:start w:val="1"/>
+      <w:numFmt w:val="bullet"/>
+      <w:lvlText w:val=""/>
+      <w:lvlJc w:val="left"/>
+      <w:pPr>
+        <w:ind w:left="2520" w:hanging="360"/>
+      </w:pPr>
+      <w:rPr>
+        <w:rFonts w:ascii="Wingdings" w:hAnsi="Wingdings" w:hint="default"/>
+      </w:rPr>
+    </w:lvl>
+    <w:lvl w:ilvl="3" w:tplc="20000001" w:tentative="1">
+      <w:start w:val="1"/>
+      <w:numFmt w:val="bullet"/>
+      <w:lvlText w:val=""/>
+      <w:lvlJc w:val="left"/>
+      <w:pPr>
+        <w:ind w:left="3240" w:hanging="360"/>
+      </w:pPr>
+      <w:rPr>
+        <w:rFonts w:ascii="Symbol" w:hAnsi="Symbol" w:hint="default"/>
+      </w:rPr>
+    </w:lvl>
+    <w:lvl w:ilvl="4" w:tplc="20000003" w:tentative="1">
+      <w:start w:val="1"/>
+      <w:numFmt w:val="bullet"/>
+      <w:lvlText w:val="o"/>
+      <w:lvlJc w:val="left"/>
+      <w:pPr>
+        <w:ind w:left="3960" w:hanging="360"/>
+      </w:pPr>
+      <w:rPr>
+        <w:rFonts w:ascii="Courier New" w:hAnsi="Courier New" w:cs="Courier New" w:hint="default"/>
+      </w:rPr>
+    </w:lvl>
+    <w:lvl w:ilvl="5" w:tplc="20000005" w:tentative="1">
+      <w:start w:val="1"/>
+      <w:numFmt w:val="bullet"/>
+      <w:lvlText w:val=""/>
+      <w:lvlJc w:val="left"/>
+      <w:pPr>
+        <w:ind w:left="4680" w:hanging="360"/>
+      </w:pPr>
+      <w:rPr>
+        <w:rFonts w:ascii="Wingdings" w:hAnsi="Wingdings" w:hint="default"/>
+      </w:rPr>
+    </w:lvl>
+    <w:lvl w:ilvl="6" w:tplc="20000001" w:tentative="1">
+      <w:start w:val="1"/>
+      <w:numFmt w:val="bullet"/>
+      <w:lvlText w:val=""/>
+      <w:lvlJc w:val="left"/>
+      <w:pPr>
+        <w:ind w:left="5400" w:hanging="360"/>
+      </w:pPr>
+      <w:rPr>
+        <w:rFonts w:ascii="Symbol" w:hAnsi="Symbol" w:hint="default"/>
+      </w:rPr>
+    </w:lvl>
+    <w:lvl w:ilvl="7" w:tplc="20000003" w:tentative="1">
+      <w:start w:val="1"/>
+      <w:numFmt w:val="bullet"/>
+      <w:lvlText w:val="o"/>
+      <w:lvlJc w:val="left"/>
+      <w:pPr>
+        <w:ind w:left="6120" w:hanging="360"/>
+      </w:pPr>
+      <w:rPr>
+        <w:rFonts w:ascii="Courier New" w:hAnsi="Courier New" w:cs="Courier New" w:hint="default"/>
+      </w:rPr>
+    </w:lvl>
+    <w:lvl w:ilvl="8" w:tplc="20000005" w:tentative="1">
+      <w:start w:val="1"/>
+      <w:numFmt w:val="bullet"/>
+      <w:lvlText w:val=""/>
+      <w:lvlJc w:val="left"/>
+      <w:pPr>
+        <w:ind w:left="6840" w:hanging="360"/>
+      </w:pPr>
+      <w:rPr>
+        <w:rFonts w:ascii="Wingdings" w:hAnsi="Wingdings" w:hint="default"/>
+      </w:rPr>
+    </w:lvl>
+  </w:abstractNum>
+  <w:abstractNum w:abstractNumId="4" w15:restartNumberingAfterBreak="0">
     <w:nsid w:val="59FF50E1"/>
     <w:multiLevelType w:val="hybridMultilevel"/>
     <w:tmpl w:val="1D54A430"/>
@@ -422,6 +1177,18 @@
     </w:lvl>
   </w:abstractNum>
   <w:num w:numId="1" w16cid:durableId="167985617">
+    <w:abstractNumId w:val="4"/>
+  </w:num>
+  <w:num w:numId="2" w16cid:durableId="1921524528">
+    <w:abstractNumId w:val="2"/>
+  </w:num>
+  <w:num w:numId="3" w16cid:durableId="495416842">
+    <w:abstractNumId w:val="3"/>
+  </w:num>
+  <w:num w:numId="4" w16cid:durableId="1841659203">
+    <w:abstractNumId w:val="1"/>
+  </w:num>
+  <w:num w:numId="5" w16cid:durableId="2095860933">
     <w:abstractNumId w:val="0"/>
   </w:num>
 </w:numbering>

</xml_diff>